<commit_message>
Addrecipe and Accounts apps
</commit_message>
<xml_diff>
--- a/recipes/Description_recipes.docx
+++ b/recipes/Description_recipes.docx
@@ -465,25 +465,7 @@
           <w:sz w:val="24"/>
           <w:szCs w:val="24"/>
         </w:rPr>
-        <w:t xml:space="preserve">" ("id" integer NOT NULL PRIMARY KEY AUTOINCREMENT, "name" </w:t>
-      </w:r>
-      <w:proofErr w:type="gramStart"/>
-      <w:r>
-        <w:rPr>
-          <w:rFonts w:ascii="Arial" w:hAnsi="Arial" w:cs="Arial"/>
-          <w:sz w:val="24"/>
-          <w:szCs w:val="24"/>
-        </w:rPr>
-        <w:t>varchar(</w:t>
-      </w:r>
-      <w:proofErr w:type="gramEnd"/>
-      <w:r>
-        <w:rPr>
-          <w:rFonts w:ascii="Arial" w:hAnsi="Arial" w:cs="Arial"/>
-          <w:sz w:val="24"/>
-          <w:szCs w:val="24"/>
-        </w:rPr>
-        <w:t>40) NOT NULL UNIQUE, "description" varchar(200) NOT NULL);</w:t>
+        <w:t>" ("id" integer NOT NULL PRIMARY KEY AUTOINCREMENT, "name" varchar(40) NOT NULL UNIQUE, "description" varchar(200) NOT NULL);</w:t>
       </w:r>
     </w:p>
     <w:p>
@@ -553,25 +535,7 @@
           <w:sz w:val="24"/>
           <w:szCs w:val="24"/>
         </w:rPr>
-        <w:t xml:space="preserve">" ("id" integer NOT NULL PRIMARY KEY AUTOINCREMENT, "subject" </w:t>
-      </w:r>
-      <w:proofErr w:type="gramStart"/>
-      <w:r>
-        <w:rPr>
-          <w:rFonts w:ascii="Arial" w:hAnsi="Arial" w:cs="Arial"/>
-          <w:sz w:val="24"/>
-          <w:szCs w:val="24"/>
-        </w:rPr>
-        <w:t>varchar(</w:t>
-      </w:r>
-      <w:proofErr w:type="gramEnd"/>
-      <w:r>
-        <w:rPr>
-          <w:rFonts w:ascii="Arial" w:hAnsi="Arial" w:cs="Arial"/>
-          <w:sz w:val="24"/>
-          <w:szCs w:val="24"/>
-        </w:rPr>
-        <w:t>700) NOT NULL, "</w:t>
+        <w:t>" ("id" integer NOT NULL PRIMARY KEY AUTOINCREMENT, "subject" varchar(700) NOT NULL, "</w:t>
       </w:r>
       <w:proofErr w:type="spellStart"/>
       <w:r>
@@ -998,18 +962,8 @@
           <w:sz w:val="24"/>
           <w:szCs w:val="24"/>
         </w:rPr>
-        <w:t>" ("id") DEFERRABLE INITIALLY DEFERRED</w:t>
-      </w:r>
-      <w:proofErr w:type="gramStart"/>
-      <w:r>
-        <w:rPr>
-          <w:rFonts w:ascii="Arial" w:hAnsi="Arial" w:cs="Arial"/>
-          <w:sz w:val="24"/>
-          <w:szCs w:val="24"/>
-        </w:rPr>
-        <w:t>);</w:t>
-      </w:r>
-      <w:proofErr w:type="gramEnd"/>
+        <w:t>" ("id") DEFERRABLE INITIALLY DEFERRED);</w:t>
+      </w:r>
     </w:p>
     <w:p>
       <w:pPr>
@@ -1061,18 +1015,8 @@
           <w:sz w:val="24"/>
           <w:szCs w:val="24"/>
         </w:rPr>
-        <w:t>"</w:t>
-      </w:r>
-      <w:proofErr w:type="gramStart"/>
-      <w:r>
-        <w:rPr>
-          <w:rFonts w:ascii="Arial" w:hAnsi="Arial" w:cs="Arial"/>
-          <w:sz w:val="24"/>
-          <w:szCs w:val="24"/>
-        </w:rPr>
-        <w:t>);</w:t>
-      </w:r>
-      <w:proofErr w:type="gramEnd"/>
+        <w:t>");</w:t>
+      </w:r>
     </w:p>
     <w:p>
       <w:pPr>
@@ -1124,18 +1068,8 @@
           <w:sz w:val="24"/>
           <w:szCs w:val="24"/>
         </w:rPr>
-        <w:t>"</w:t>
-      </w:r>
-      <w:proofErr w:type="gramStart"/>
-      <w:r>
-        <w:rPr>
-          <w:rFonts w:ascii="Arial" w:hAnsi="Arial" w:cs="Arial"/>
-          <w:sz w:val="24"/>
-          <w:szCs w:val="24"/>
-        </w:rPr>
-        <w:t>);</w:t>
-      </w:r>
-      <w:proofErr w:type="gramEnd"/>
+        <w:t>");</w:t>
+      </w:r>
     </w:p>
     <w:p>
       <w:pPr>
@@ -1187,18 +1121,8 @@
           <w:sz w:val="24"/>
           <w:szCs w:val="24"/>
         </w:rPr>
-        <w:t>"</w:t>
-      </w:r>
-      <w:proofErr w:type="gramStart"/>
-      <w:r>
-        <w:rPr>
-          <w:rFonts w:ascii="Arial" w:hAnsi="Arial" w:cs="Arial"/>
-          <w:sz w:val="24"/>
-          <w:szCs w:val="24"/>
-        </w:rPr>
-        <w:t>);</w:t>
-      </w:r>
-      <w:proofErr w:type="gramEnd"/>
+        <w:t>");</w:t>
+      </w:r>
     </w:p>
     <w:p>
       <w:pPr>
@@ -1250,18 +1174,8 @@
           <w:sz w:val="24"/>
           <w:szCs w:val="24"/>
         </w:rPr>
-        <w:t>"</w:t>
-      </w:r>
-      <w:proofErr w:type="gramStart"/>
-      <w:r>
-        <w:rPr>
-          <w:rFonts w:ascii="Arial" w:hAnsi="Arial" w:cs="Arial"/>
-          <w:sz w:val="24"/>
-          <w:szCs w:val="24"/>
-        </w:rPr>
-        <w:t>);</w:t>
-      </w:r>
-      <w:proofErr w:type="gramEnd"/>
+        <w:t>");</w:t>
+      </w:r>
     </w:p>
     <w:p>
       <w:pPr>
@@ -1313,18 +1227,8 @@
           <w:sz w:val="24"/>
           <w:szCs w:val="24"/>
         </w:rPr>
-        <w:t>"</w:t>
-      </w:r>
-      <w:proofErr w:type="gramStart"/>
-      <w:r>
-        <w:rPr>
-          <w:rFonts w:ascii="Arial" w:hAnsi="Arial" w:cs="Arial"/>
-          <w:sz w:val="24"/>
-          <w:szCs w:val="24"/>
-        </w:rPr>
-        <w:t>);</w:t>
-      </w:r>
-      <w:proofErr w:type="gramEnd"/>
+        <w:t>");</w:t>
+      </w:r>
     </w:p>
     <w:p>
       <w:pPr>
@@ -2051,6 +1955,7 @@
       <w:r>
         <w:rPr>
           <w:rFonts w:ascii="Arial" w:hAnsi="Arial" w:cs="Arial"/>
+          <w:noProof/>
         </w:rPr>
         <w:lastRenderedPageBreak/>
         <w:drawing>
@@ -2101,6 +2006,7 @@
       <w:r>
         <w:rPr>
           <w:rFonts w:ascii="Arial" w:hAnsi="Arial" w:cs="Arial"/>
+          <w:noProof/>
           <w:sz w:val="24"/>
           <w:szCs w:val="24"/>
         </w:rPr>
@@ -2152,6 +2058,7 @@
       <w:r>
         <w:rPr>
           <w:rFonts w:ascii="Arial" w:hAnsi="Arial" w:cs="Arial"/>
+          <w:noProof/>
           <w:sz w:val="24"/>
           <w:szCs w:val="24"/>
         </w:rPr>
@@ -2239,7 +2146,6 @@
         <w:t> instead of just </w:t>
       </w:r>
       <w:proofErr w:type="spellStart"/>
-      <w:proofErr w:type="gramStart"/>
       <w:r>
         <w:rPr>
           <w:rStyle w:val="HTML"/>
@@ -2252,7 +2158,6 @@
         <w:t>board.topics</w:t>
       </w:r>
       <w:proofErr w:type="spellEnd"/>
-      <w:proofErr w:type="gramEnd"/>
       <w:r>
         <w:rPr>
           <w:rFonts w:ascii="Arial" w:hAnsi="Arial" w:cs="Arial"/>
@@ -2324,7 +2229,6 @@
         <w:t> property. So, to return all topics associated with a given board, we have to run </w:t>
       </w:r>
       <w:proofErr w:type="spellStart"/>
-      <w:proofErr w:type="gramStart"/>
       <w:r>
         <w:rPr>
           <w:rStyle w:val="HTML"/>
@@ -2346,9 +2250,15 @@
           <w:bdr w:val="single" w:sz="6" w:space="0" w:color="E1E1E1" w:frame="1"/>
           <w:shd w:val="clear" w:color="auto" w:fill="F1F1F1"/>
         </w:rPr>
-        <w:t>(</w:t>
-      </w:r>
-      <w:proofErr w:type="gramEnd"/>
+        <w:t>()</w:t>
+      </w:r>
+      <w:r>
+        <w:rPr>
+          <w:rFonts w:ascii="Arial" w:hAnsi="Arial" w:cs="Arial"/>
+        </w:rPr>
+        <w:t>. To filter some data, we could do </w:t>
+      </w:r>
+      <w:proofErr w:type="spellStart"/>
       <w:r>
         <w:rPr>
           <w:rStyle w:val="HTML"/>
@@ -2358,38 +2268,7 @@
           <w:bdr w:val="single" w:sz="6" w:space="0" w:color="E1E1E1" w:frame="1"/>
           <w:shd w:val="clear" w:color="auto" w:fill="F1F1F1"/>
         </w:rPr>
-        <w:t>)</w:t>
-      </w:r>
-      <w:r>
-        <w:rPr>
-          <w:rFonts w:ascii="Arial" w:hAnsi="Arial" w:cs="Arial"/>
-        </w:rPr>
-        <w:t>. To filter some data, we could do </w:t>
-      </w:r>
-      <w:proofErr w:type="spellStart"/>
-      <w:proofErr w:type="gramStart"/>
-      <w:r>
-        <w:rPr>
-          <w:rStyle w:val="HTML"/>
-          <w:rFonts w:ascii="Arial" w:hAnsi="Arial" w:cs="Arial"/>
-          <w:sz w:val="24"/>
-          <w:szCs w:val="24"/>
-          <w:bdr w:val="single" w:sz="6" w:space="0" w:color="E1E1E1" w:frame="1"/>
-          <w:shd w:val="clear" w:color="auto" w:fill="F1F1F1"/>
-        </w:rPr>
-        <w:t>board.topics</w:t>
-      </w:r>
-      <w:proofErr w:type="gramEnd"/>
-      <w:r>
-        <w:rPr>
-          <w:rStyle w:val="HTML"/>
-          <w:rFonts w:ascii="Arial" w:hAnsi="Arial" w:cs="Arial"/>
-          <w:sz w:val="24"/>
-          <w:szCs w:val="24"/>
-          <w:bdr w:val="single" w:sz="6" w:space="0" w:color="E1E1E1" w:frame="1"/>
-          <w:shd w:val="clear" w:color="auto" w:fill="F1F1F1"/>
-        </w:rPr>
-        <w:t>.filter</w:t>
+        <w:t>board.topics.filter</w:t>
       </w:r>
       <w:proofErr w:type="spellEnd"/>
       <w:r>
@@ -2471,6 +2350,7 @@
       <w:r>
         <w:rPr>
           <w:rFonts w:ascii="Arial" w:hAnsi="Arial" w:cs="Arial"/>
+          <w:noProof/>
           <w:sz w:val="24"/>
           <w:szCs w:val="24"/>
         </w:rPr>
@@ -2539,6 +2419,7 @@
       <w:r>
         <w:rPr>
           <w:rFonts w:ascii="Arial" w:hAnsi="Arial" w:cs="Arial"/>
+          <w:noProof/>
           <w:sz w:val="24"/>
           <w:szCs w:val="24"/>
         </w:rPr>
@@ -2600,13 +2481,17 @@
       <w:pPr>
         <w:rPr>
           <w:rFonts w:ascii="Arial" w:hAnsi="Arial" w:cs="Arial"/>
-          <w:sz w:val="24"/>
-          <w:szCs w:val="24"/>
-        </w:rPr>
-      </w:pPr>
-      <w:r>
-        <w:rPr>
-          <w:rFonts w:ascii="Arial" w:hAnsi="Arial" w:cs="Arial"/>
+          <w:b/>
+          <w:bCs/>
+          <w:sz w:val="24"/>
+          <w:szCs w:val="24"/>
+        </w:rPr>
+      </w:pPr>
+      <w:r>
+        <w:rPr>
+          <w:rFonts w:ascii="Arial" w:hAnsi="Arial" w:cs="Arial"/>
+          <w:b/>
+          <w:bCs/>
           <w:sz w:val="24"/>
           <w:szCs w:val="24"/>
           <w:highlight w:val="red"/>
@@ -2651,6 +2536,7 @@
       <w:r>
         <w:rPr>
           <w:rFonts w:ascii="Arial" w:hAnsi="Arial" w:cs="Arial"/>
+          <w:noProof/>
           <w:sz w:val="24"/>
           <w:szCs w:val="24"/>
         </w:rPr>
@@ -2734,29 +2620,21 @@
           <w:szCs w:val="24"/>
           <w:shd w:val="clear" w:color="auto" w:fill="FFFFFF"/>
         </w:rPr>
-        <w:t> file</w:t>
-      </w:r>
-      <w:r>
-        <w:rPr>
-          <w:rFonts w:ascii="Arial" w:hAnsi="Arial" w:cs="Arial"/>
-          <w:sz w:val="24"/>
-          <w:szCs w:val="24"/>
-          <w:shd w:val="clear" w:color="auto" w:fill="FFFFFF"/>
-        </w:rPr>
-        <w:t xml:space="preserve"> in installed apps, add in urls.py of recipes:</w:t>
-      </w:r>
-    </w:p>
-    <w:p>
-      <w:pPr>
-        <w:rPr>
-          <w:rFonts w:ascii="Arial" w:hAnsi="Arial" w:cs="Arial"/>
-          <w:sz w:val="24"/>
-          <w:szCs w:val="24"/>
-        </w:rPr>
-      </w:pPr>
-      <w:r>
-        <w:rPr>
-          <w:rFonts w:ascii="Arial" w:hAnsi="Arial" w:cs="Arial"/>
+        <w:t> file in installed apps, add in urls.py of recipes:</w:t>
+      </w:r>
+    </w:p>
+    <w:p>
+      <w:pPr>
+        <w:rPr>
+          <w:rFonts w:ascii="Arial" w:hAnsi="Arial" w:cs="Arial"/>
+          <w:sz w:val="24"/>
+          <w:szCs w:val="24"/>
+        </w:rPr>
+      </w:pPr>
+      <w:r>
+        <w:rPr>
+          <w:rFonts w:ascii="Arial" w:hAnsi="Arial" w:cs="Arial"/>
+          <w:noProof/>
           <w:sz w:val="24"/>
           <w:szCs w:val="24"/>
         </w:rPr>
@@ -2863,6 +2741,7 @@
       <w:r>
         <w:rPr>
           <w:rFonts w:ascii="Arial" w:hAnsi="Arial" w:cs="Arial"/>
+          <w:noProof/>
           <w:sz w:val="24"/>
           <w:szCs w:val="24"/>
         </w:rPr>
@@ -3009,10 +2888,20 @@
       <w:r>
         <w:rPr>
           <w:rFonts w:ascii="Arial" w:hAnsi="Arial" w:cs="Arial"/>
-          <w:sz w:val="24"/>
-          <w:szCs w:val="24"/>
-        </w:rPr>
-        <w:t xml:space="preserve">LOGOUT – add </w:t>
+          <w:b/>
+          <w:bCs/>
+          <w:sz w:val="24"/>
+          <w:szCs w:val="24"/>
+        </w:rPr>
+        <w:t>LOGOUT</w:t>
+      </w:r>
+      <w:r>
+        <w:rPr>
+          <w:rFonts w:ascii="Arial" w:hAnsi="Arial" w:cs="Arial"/>
+          <w:sz w:val="24"/>
+          <w:szCs w:val="24"/>
+        </w:rPr>
+        <w:t xml:space="preserve"> – add </w:t>
       </w:r>
       <w:proofErr w:type="spellStart"/>
       <w:r>
@@ -3051,9 +2940,9 @@
           <w:bdr w:val="single" w:sz="6" w:space="0" w:color="E1E1E1" w:frame="1"/>
           <w:shd w:val="clear" w:color="auto" w:fill="F1F1F1"/>
         </w:rPr>
-        <w:t>LogoutView.as_</w:t>
-      </w:r>
-      <w:proofErr w:type="gramStart"/>
+        <w:t>LogoutView.as_view</w:t>
+      </w:r>
+      <w:proofErr w:type="spellEnd"/>
       <w:r>
         <w:rPr>
           <w:rStyle w:val="HTML"/>
@@ -3064,33 +2953,7 @@
           <w:bdr w:val="single" w:sz="6" w:space="0" w:color="E1E1E1" w:frame="1"/>
           <w:shd w:val="clear" w:color="auto" w:fill="F1F1F1"/>
         </w:rPr>
-        <w:t>view</w:t>
-      </w:r>
-      <w:proofErr w:type="spellEnd"/>
-      <w:r>
-        <w:rPr>
-          <w:rStyle w:val="HTML"/>
-          <w:rFonts w:eastAsiaTheme="minorHAnsi"/>
-          <w:color w:val="222222"/>
-          <w:sz w:val="24"/>
-          <w:szCs w:val="24"/>
-          <w:bdr w:val="single" w:sz="6" w:space="0" w:color="E1E1E1" w:frame="1"/>
-          <w:shd w:val="clear" w:color="auto" w:fill="F1F1F1"/>
-        </w:rPr>
-        <w:t>(</w:t>
-      </w:r>
-      <w:proofErr w:type="gramEnd"/>
-      <w:r>
-        <w:rPr>
-          <w:rStyle w:val="HTML"/>
-          <w:rFonts w:eastAsiaTheme="minorHAnsi"/>
-          <w:color w:val="222222"/>
-          <w:sz w:val="24"/>
-          <w:szCs w:val="24"/>
-          <w:bdr w:val="single" w:sz="6" w:space="0" w:color="E1E1E1" w:frame="1"/>
-          <w:shd w:val="clear" w:color="auto" w:fill="F1F1F1"/>
-        </w:rPr>
-        <w:t>)</w:t>
+        <w:t>()</w:t>
       </w:r>
       <w:r>
         <w:rPr>
@@ -3100,7 +2963,7 @@
           <w:szCs w:val="27"/>
           <w:shd w:val="clear" w:color="auto" w:fill="FFFFFF"/>
         </w:rPr>
-        <w:t xml:space="preserve"> -</w:t>
+        <w:t xml:space="preserve"> - a Django’s class-based view</w:t>
       </w:r>
       <w:r>
         <w:rPr>
@@ -3110,21 +2973,12 @@
           <w:szCs w:val="27"/>
           <w:shd w:val="clear" w:color="auto" w:fill="FFFFFF"/>
         </w:rPr>
-        <w:t xml:space="preserve"> a Django’s class-based view</w:t>
+        <w:t xml:space="preserve">. In recipes/settings.py: </w:t>
       </w:r>
       <w:r>
         <w:rPr>
           <w:rFonts w:ascii="Helvetica" w:hAnsi="Helvetica"/>
-          <w:color w:val="222222"/>
-          <w:sz w:val="27"/>
-          <w:szCs w:val="27"/>
-          <w:shd w:val="clear" w:color="auto" w:fill="FFFFFF"/>
-        </w:rPr>
-        <w:t xml:space="preserve">. In recipes/settings.py: </w:t>
-      </w:r>
-      <w:r>
-        <w:rPr>
-          <w:rFonts w:ascii="Helvetica" w:hAnsi="Helvetica"/>
+          <w:noProof/>
           <w:color w:val="222222"/>
           <w:sz w:val="27"/>
           <w:szCs w:val="27"/>
@@ -3202,6 +3056,8 @@
       <w:pPr>
         <w:rPr>
           <w:rFonts w:ascii="Helvetica" w:hAnsi="Helvetica"/>
+          <w:b/>
+          <w:bCs/>
           <w:color w:val="222222"/>
           <w:sz w:val="27"/>
           <w:szCs w:val="27"/>
@@ -3211,6 +3067,8 @@
       <w:r>
         <w:rPr>
           <w:rFonts w:ascii="Helvetica" w:hAnsi="Helvetica"/>
+          <w:b/>
+          <w:bCs/>
           <w:color w:val="222222"/>
           <w:sz w:val="27"/>
           <w:szCs w:val="27"/>
@@ -3221,6 +3079,8 @@
       <w:r>
         <w:rPr>
           <w:rFonts w:ascii="Helvetica" w:hAnsi="Helvetica"/>
+          <w:b/>
+          <w:bCs/>
           <w:color w:val="222222"/>
           <w:sz w:val="27"/>
           <w:szCs w:val="27"/>
@@ -3258,9 +3118,9 @@
           <w:bdr w:val="single" w:sz="6" w:space="0" w:color="E1E1E1" w:frame="1"/>
           <w:shd w:val="clear" w:color="auto" w:fill="F1F1F1"/>
         </w:rPr>
-        <w:t>as_</w:t>
-      </w:r>
-      <w:proofErr w:type="gramStart"/>
+        <w:t>as_view</w:t>
+      </w:r>
+      <w:proofErr w:type="spellEnd"/>
       <w:r>
         <w:rPr>
           <w:rStyle w:val="HTML"/>
@@ -3268,27 +3128,7 @@
           <w:bdr w:val="single" w:sz="6" w:space="0" w:color="E1E1E1" w:frame="1"/>
           <w:shd w:val="clear" w:color="auto" w:fill="F1F1F1"/>
         </w:rPr>
-        <w:t>view</w:t>
-      </w:r>
-      <w:proofErr w:type="spellEnd"/>
-      <w:r>
-        <w:rPr>
-          <w:rStyle w:val="HTML"/>
-          <w:color w:val="222222"/>
-          <w:bdr w:val="single" w:sz="6" w:space="0" w:color="E1E1E1" w:frame="1"/>
-          <w:shd w:val="clear" w:color="auto" w:fill="F1F1F1"/>
-        </w:rPr>
-        <w:t>(</w:t>
-      </w:r>
-      <w:proofErr w:type="gramEnd"/>
-      <w:r>
-        <w:rPr>
-          <w:rStyle w:val="HTML"/>
-          <w:color w:val="222222"/>
-          <w:bdr w:val="single" w:sz="6" w:space="0" w:color="E1E1E1" w:frame="1"/>
-          <w:shd w:val="clear" w:color="auto" w:fill="F1F1F1"/>
-        </w:rPr>
-        <w:t>)</w:t>
+        <w:t>()</w:t>
       </w:r>
       <w:r>
         <w:rPr>
@@ -3405,6 +3245,8 @@
         <w:spacing w:before="0" w:beforeAutospacing="0"/>
         <w:rPr>
           <w:rFonts w:ascii="Helvetica" w:hAnsi="Helvetica"/>
+          <w:b/>
+          <w:bCs/>
           <w:color w:val="222222"/>
           <w:sz w:val="27"/>
           <w:szCs w:val="27"/>
@@ -3413,9 +3255,12 @@
       <w:r>
         <w:rPr>
           <w:rFonts w:ascii="Helvetica" w:hAnsi="Helvetica"/>
-          <w:color w:val="222222"/>
-          <w:sz w:val="27"/>
-          <w:szCs w:val="27"/>
+          <w:b/>
+          <w:bCs/>
+          <w:color w:val="222222"/>
+          <w:sz w:val="27"/>
+          <w:szCs w:val="27"/>
+          <w:highlight w:val="red"/>
         </w:rPr>
         <w:t>Password Reset</w:t>
       </w:r>
@@ -3479,6 +3324,7 @@
       <w:r>
         <w:rPr>
           <w:rFonts w:ascii="Helvetica" w:hAnsi="Helvetica"/>
+          <w:noProof/>
           <w:color w:val="222222"/>
           <w:sz w:val="27"/>
           <w:szCs w:val="27"/>
@@ -3573,19 +3419,8 @@
           <w:sz w:val="27"/>
           <w:szCs w:val="27"/>
         </w:rPr>
-        <w:t xml:space="preserve">A page with a form to start the reset </w:t>
-      </w:r>
-      <w:proofErr w:type="gramStart"/>
-      <w:r>
-        <w:rPr>
-          <w:rFonts w:ascii="Helvetica" w:eastAsia="Times New Roman" w:hAnsi="Helvetica" w:cs="Times New Roman"/>
-          <w:color w:val="222222"/>
-          <w:sz w:val="27"/>
-          <w:szCs w:val="27"/>
-        </w:rPr>
-        <w:t>process;</w:t>
-      </w:r>
-      <w:proofErr w:type="gramEnd"/>
+        <w:t>A page with a form to start the reset process;</w:t>
+      </w:r>
     </w:p>
     <w:p>
       <w:pPr>
@@ -3609,19 +3444,8 @@
           <w:sz w:val="27"/>
           <w:szCs w:val="27"/>
         </w:rPr>
-        <w:t xml:space="preserve">A success page saying the process initiated, instructing the user to check their spam folders, </w:t>
-      </w:r>
-      <w:proofErr w:type="gramStart"/>
-      <w:r>
-        <w:rPr>
-          <w:rFonts w:ascii="Helvetica" w:eastAsia="Times New Roman" w:hAnsi="Helvetica" w:cs="Times New Roman"/>
-          <w:color w:val="222222"/>
-          <w:sz w:val="27"/>
-          <w:szCs w:val="27"/>
-        </w:rPr>
-        <w:t>etc.;</w:t>
-      </w:r>
-      <w:proofErr w:type="gramEnd"/>
+        <w:t>A success page saying the process initiated, instructing the user to check their spam folders, etc.;</w:t>
+      </w:r>
     </w:p>
     <w:p>
       <w:pPr>
@@ -3645,19 +3469,8 @@
           <w:sz w:val="27"/>
           <w:szCs w:val="27"/>
         </w:rPr>
-        <w:t xml:space="preserve">A page to check the token sent via </w:t>
-      </w:r>
-      <w:proofErr w:type="gramStart"/>
-      <w:r>
-        <w:rPr>
-          <w:rFonts w:ascii="Helvetica" w:eastAsia="Times New Roman" w:hAnsi="Helvetica" w:cs="Times New Roman"/>
-          <w:color w:val="222222"/>
-          <w:sz w:val="27"/>
-          <w:szCs w:val="27"/>
-        </w:rPr>
-        <w:t>email;</w:t>
-      </w:r>
-      <w:proofErr w:type="gramEnd"/>
+        <w:t>A page to check the token sent via email;</w:t>
+      </w:r>
     </w:p>
     <w:p>
       <w:pPr>
@@ -3757,11 +3570,24 @@
       <w:r>
         <w:rPr>
           <w:rFonts w:ascii="Helvetica" w:eastAsia="Times New Roman" w:hAnsi="Helvetica" w:cs="Times New Roman"/>
-          <w:color w:val="222222"/>
-          <w:sz w:val="27"/>
-          <w:szCs w:val="27"/>
-        </w:rPr>
-        <w:t>Password change.</w:t>
+          <w:b/>
+          <w:bCs/>
+          <w:color w:val="222222"/>
+          <w:sz w:val="27"/>
+          <w:szCs w:val="27"/>
+          <w:highlight w:val="red"/>
+        </w:rPr>
+        <w:t>Password change</w:t>
+      </w:r>
+      <w:r>
+        <w:rPr>
+          <w:rFonts w:ascii="Helvetica" w:eastAsia="Times New Roman" w:hAnsi="Helvetica" w:cs="Times New Roman"/>
+          <w:color w:val="222222"/>
+          <w:sz w:val="27"/>
+          <w:szCs w:val="27"/>
+          <w:highlight w:val="red"/>
+        </w:rPr>
+        <w:t>.</w:t>
       </w:r>
     </w:p>
     <w:p>
@@ -3864,27 +3690,7 @@
           <w:sz w:val="27"/>
           <w:szCs w:val="27"/>
         </w:rPr>
-        <w:t xml:space="preserve"> wants to add new recipe, he is redirected to login page. By adding the line (&lt;input&gt;…. With the value of {{next</w:t>
-      </w:r>
-      <w:proofErr w:type="gramStart"/>
-      <w:r>
-        <w:rPr>
-          <w:rFonts w:ascii="Helvetica" w:eastAsia="Times New Roman" w:hAnsi="Helvetica" w:cs="Times New Roman"/>
-          <w:color w:val="222222"/>
-          <w:sz w:val="27"/>
-          <w:szCs w:val="27"/>
-        </w:rPr>
-        <w:t>}}…</w:t>
-      </w:r>
-      <w:proofErr w:type="gramEnd"/>
-      <w:r>
-        <w:rPr>
-          <w:rFonts w:ascii="Helvetica" w:eastAsia="Times New Roman" w:hAnsi="Helvetica" w:cs="Times New Roman"/>
-          <w:color w:val="222222"/>
-          <w:sz w:val="27"/>
-          <w:szCs w:val="27"/>
-        </w:rPr>
-        <w:t>):</w:t>
+        <w:t xml:space="preserve"> wants to add new recipe, he is redirected to login page. By adding the line (&lt;input&gt;…. With the value of {{next}}…):</w:t>
       </w:r>
     </w:p>
     <w:p>
@@ -3901,6 +3707,7 @@
       <w:r>
         <w:rPr>
           <w:rFonts w:ascii="Helvetica" w:eastAsia="Times New Roman" w:hAnsi="Helvetica" w:cs="Times New Roman"/>
+          <w:noProof/>
           <w:color w:val="222222"/>
           <w:sz w:val="27"/>
           <w:szCs w:val="27"/>
@@ -3979,6 +3786,816 @@
           <w:szCs w:val="27"/>
         </w:rPr>
       </w:pPr>
+      <w:r>
+        <w:rPr>
+          <w:rFonts w:ascii="Helvetica" w:eastAsia="Times New Roman" w:hAnsi="Helvetica" w:cs="Times New Roman"/>
+          <w:color w:val="222222"/>
+          <w:sz w:val="27"/>
+          <w:szCs w:val="27"/>
+        </w:rPr>
+        <w:lastRenderedPageBreak/>
+        <w:t xml:space="preserve">Set the User authentication in the </w:t>
+      </w:r>
+      <w:proofErr w:type="spellStart"/>
+      <w:r>
+        <w:rPr>
+          <w:rFonts w:ascii="Helvetica" w:eastAsia="Times New Roman" w:hAnsi="Helvetica" w:cs="Times New Roman"/>
+          <w:color w:val="222222"/>
+          <w:sz w:val="27"/>
+          <w:szCs w:val="27"/>
+        </w:rPr>
+        <w:t>addrecipe</w:t>
+      </w:r>
+      <w:proofErr w:type="spellEnd"/>
+      <w:r>
+        <w:rPr>
+          <w:rFonts w:ascii="Helvetica" w:eastAsia="Times New Roman" w:hAnsi="Helvetica" w:cs="Times New Roman"/>
+          <w:color w:val="222222"/>
+          <w:sz w:val="27"/>
+          <w:szCs w:val="27"/>
+        </w:rPr>
+        <w:t>/</w:t>
+      </w:r>
+      <w:proofErr w:type="spellStart"/>
+      <w:r>
+        <w:rPr>
+          <w:rFonts w:ascii="Helvetica" w:eastAsia="Times New Roman" w:hAnsi="Helvetica" w:cs="Times New Roman"/>
+          <w:color w:val="222222"/>
+          <w:sz w:val="27"/>
+          <w:szCs w:val="27"/>
+        </w:rPr>
+        <w:t>views.py.new_recipe</w:t>
+      </w:r>
+      <w:proofErr w:type="spellEnd"/>
+      <w:r>
+        <w:rPr>
+          <w:rFonts w:ascii="Helvetica" w:eastAsia="Times New Roman" w:hAnsi="Helvetica" w:cs="Times New Roman"/>
+          <w:color w:val="222222"/>
+          <w:sz w:val="27"/>
+          <w:szCs w:val="27"/>
+        </w:rPr>
+        <w:t xml:space="preserve"> file by choosing the correct user from the DB.</w:t>
+      </w:r>
+    </w:p>
+    <w:p>
+      <w:pPr>
+        <w:shd w:val="clear" w:color="auto" w:fill="FFFFFF"/>
+        <w:spacing w:after="100" w:afterAutospacing="1" w:line="240" w:lineRule="auto"/>
+        <w:rPr>
+          <w:rFonts w:ascii="Helvetica" w:eastAsia="Times New Roman" w:hAnsi="Helvetica" w:cs="Times New Roman"/>
+          <w:b/>
+          <w:bCs/>
+          <w:color w:val="222222"/>
+          <w:sz w:val="27"/>
+          <w:szCs w:val="27"/>
+        </w:rPr>
+      </w:pPr>
+      <w:r>
+        <w:rPr>
+          <w:rFonts w:ascii="Helvetica" w:eastAsia="Times New Roman" w:hAnsi="Helvetica" w:cs="Times New Roman"/>
+          <w:b/>
+          <w:bCs/>
+          <w:color w:val="222222"/>
+          <w:sz w:val="27"/>
+          <w:szCs w:val="27"/>
+          <w:highlight w:val="red"/>
+        </w:rPr>
+        <w:t>COMMENTS for the recipe</w:t>
+      </w:r>
+    </w:p>
+    <w:p>
+      <w:pPr>
+        <w:shd w:val="clear" w:color="auto" w:fill="FFFFFF"/>
+        <w:spacing w:after="100" w:afterAutospacing="1" w:line="240" w:lineRule="auto"/>
+        <w:rPr>
+          <w:rFonts w:ascii="Helvetica" w:eastAsia="Times New Roman" w:hAnsi="Helvetica" w:cs="Times New Roman"/>
+          <w:color w:val="222222"/>
+          <w:sz w:val="27"/>
+          <w:szCs w:val="27"/>
+        </w:rPr>
+      </w:pPr>
+      <w:r>
+        <w:rPr>
+          <w:rFonts w:ascii="Helvetica" w:eastAsia="Times New Roman" w:hAnsi="Helvetica" w:cs="Times New Roman"/>
+          <w:color w:val="222222"/>
+          <w:sz w:val="27"/>
+          <w:szCs w:val="27"/>
+        </w:rPr>
+        <w:t xml:space="preserve">Add </w:t>
+      </w:r>
+      <w:proofErr w:type="spellStart"/>
+      <w:r>
+        <w:rPr>
+          <w:rFonts w:ascii="Helvetica" w:eastAsia="Times New Roman" w:hAnsi="Helvetica" w:cs="Times New Roman"/>
+          <w:color w:val="222222"/>
+          <w:sz w:val="27"/>
+          <w:szCs w:val="27"/>
+        </w:rPr>
+        <w:t>url</w:t>
+      </w:r>
+      <w:proofErr w:type="spellEnd"/>
+      <w:r>
+        <w:rPr>
+          <w:rFonts w:ascii="Helvetica" w:eastAsia="Times New Roman" w:hAnsi="Helvetica" w:cs="Times New Roman"/>
+          <w:color w:val="222222"/>
+          <w:sz w:val="27"/>
+          <w:szCs w:val="27"/>
+        </w:rPr>
+        <w:t xml:space="preserve"> to addrecipe/urls.py</w:t>
+      </w:r>
+    </w:p>
+    <w:p>
+      <w:pPr>
+        <w:shd w:val="clear" w:color="auto" w:fill="FFFFFF"/>
+        <w:spacing w:after="100" w:afterAutospacing="1" w:line="240" w:lineRule="auto"/>
+        <w:rPr>
+          <w:rFonts w:ascii="Helvetica" w:eastAsia="Times New Roman" w:hAnsi="Helvetica" w:cs="Times New Roman"/>
+          <w:color w:val="222222"/>
+          <w:sz w:val="27"/>
+          <w:szCs w:val="27"/>
+        </w:rPr>
+      </w:pPr>
+      <w:r>
+        <w:rPr>
+          <w:rFonts w:ascii="Helvetica" w:eastAsia="Times New Roman" w:hAnsi="Helvetica" w:cs="Times New Roman"/>
+          <w:color w:val="222222"/>
+          <w:sz w:val="27"/>
+          <w:szCs w:val="27"/>
+        </w:rPr>
+        <w:t xml:space="preserve">Add function in views.py: </w:t>
+      </w:r>
+      <w:proofErr w:type="spellStart"/>
+      <w:r>
+        <w:rPr>
+          <w:rFonts w:ascii="Helvetica" w:eastAsia="Times New Roman" w:hAnsi="Helvetica" w:cs="Times New Roman"/>
+          <w:color w:val="222222"/>
+          <w:sz w:val="27"/>
+          <w:szCs w:val="27"/>
+        </w:rPr>
+        <w:t>recipe_comments</w:t>
+      </w:r>
+      <w:proofErr w:type="spellEnd"/>
+    </w:p>
+    <w:p>
+      <w:pPr>
+        <w:shd w:val="clear" w:color="auto" w:fill="FFFFFF"/>
+        <w:spacing w:after="100" w:afterAutospacing="1" w:line="240" w:lineRule="auto"/>
+        <w:rPr>
+          <w:rFonts w:ascii="Helvetica" w:eastAsia="Times New Roman" w:hAnsi="Helvetica" w:cs="Times New Roman"/>
+          <w:color w:val="222222"/>
+          <w:sz w:val="27"/>
+          <w:szCs w:val="27"/>
+        </w:rPr>
+      </w:pPr>
+      <w:r>
+        <w:rPr>
+          <w:rFonts w:ascii="Helvetica" w:eastAsia="Times New Roman" w:hAnsi="Helvetica" w:cs="Times New Roman"/>
+          <w:color w:val="222222"/>
+          <w:sz w:val="27"/>
+          <w:szCs w:val="27"/>
+        </w:rPr>
+        <w:t>Add html page</w:t>
+      </w:r>
+      <w:r>
+        <w:rPr>
+          <w:rFonts w:ascii="Helvetica" w:eastAsia="Times New Roman" w:hAnsi="Helvetica" w:cs="Times New Roman"/>
+          <w:color w:val="222222"/>
+          <w:sz w:val="27"/>
+          <w:szCs w:val="27"/>
+        </w:rPr>
+        <w:t>.</w:t>
+      </w:r>
+    </w:p>
+    <w:p>
+      <w:pPr>
+        <w:shd w:val="clear" w:color="auto" w:fill="FFFFFF"/>
+        <w:spacing w:after="100" w:afterAutospacing="1" w:line="240" w:lineRule="auto"/>
+        <w:rPr>
+          <w:rFonts w:ascii="Helvetica" w:eastAsia="Times New Roman" w:hAnsi="Helvetica" w:cs="Times New Roman"/>
+          <w:color w:val="222222"/>
+          <w:sz w:val="27"/>
+          <w:szCs w:val="27"/>
+        </w:rPr>
+      </w:pPr>
+      <w:r>
+        <w:rPr>
+          <w:rFonts w:ascii="Helvetica" w:eastAsia="Times New Roman" w:hAnsi="Helvetica" w:cs="Times New Roman"/>
+          <w:color w:val="222222"/>
+          <w:sz w:val="27"/>
+          <w:szCs w:val="27"/>
+        </w:rPr>
+        <w:t>Add tests and run the tests for ‘</w:t>
+      </w:r>
+      <w:proofErr w:type="spellStart"/>
+      <w:r>
+        <w:rPr>
+          <w:rFonts w:ascii="Helvetica" w:eastAsia="Times New Roman" w:hAnsi="Helvetica" w:cs="Times New Roman"/>
+          <w:color w:val="222222"/>
+          <w:sz w:val="27"/>
+          <w:szCs w:val="27"/>
+        </w:rPr>
+        <w:t>addrecipe</w:t>
+      </w:r>
+      <w:proofErr w:type="spellEnd"/>
+      <w:r>
+        <w:rPr>
+          <w:rFonts w:ascii="Helvetica" w:eastAsia="Times New Roman" w:hAnsi="Helvetica" w:cs="Times New Roman"/>
+          <w:color w:val="222222"/>
+          <w:sz w:val="27"/>
+          <w:szCs w:val="27"/>
+        </w:rPr>
+        <w:t xml:space="preserve">’ app: </w:t>
+      </w:r>
+    </w:p>
+    <w:p>
+      <w:pPr>
+        <w:shd w:val="clear" w:color="auto" w:fill="FFFFFF"/>
+        <w:spacing w:after="100" w:afterAutospacing="1" w:line="240" w:lineRule="auto"/>
+        <w:rPr>
+          <w:rFonts w:ascii="Consolas" w:eastAsia="Times New Roman" w:hAnsi="Consolas" w:cs="Times New Roman"/>
+          <w:color w:val="222222"/>
+          <w:sz w:val="20"/>
+          <w:szCs w:val="20"/>
+        </w:rPr>
+      </w:pPr>
+      <w:r>
+        <w:rPr>
+          <w:rFonts w:ascii="Consolas" w:eastAsia="Times New Roman" w:hAnsi="Consolas" w:cs="Times New Roman"/>
+          <w:color w:val="222222"/>
+          <w:sz w:val="20"/>
+          <w:szCs w:val="20"/>
+        </w:rPr>
+        <w:t xml:space="preserve">python manage.py test </w:t>
+      </w:r>
+      <w:proofErr w:type="spellStart"/>
+      <w:r>
+        <w:rPr>
+          <w:rFonts w:ascii="Consolas" w:eastAsia="Times New Roman" w:hAnsi="Consolas" w:cs="Times New Roman"/>
+          <w:color w:val="222222"/>
+          <w:sz w:val="20"/>
+          <w:szCs w:val="20"/>
+        </w:rPr>
+        <w:t>addrecipe</w:t>
+      </w:r>
+      <w:proofErr w:type="spellEnd"/>
+    </w:p>
+    <w:p>
+      <w:pPr>
+        <w:shd w:val="clear" w:color="auto" w:fill="FFFFFF"/>
+        <w:spacing w:after="100" w:afterAutospacing="1" w:line="240" w:lineRule="auto"/>
+        <w:ind w:firstLine="720"/>
+        <w:rPr>
+          <w:rFonts w:ascii="Helvetica" w:eastAsia="Times New Roman" w:hAnsi="Helvetica" w:cs="Times New Roman"/>
+          <w:color w:val="222222"/>
+          <w:sz w:val="27"/>
+          <w:szCs w:val="27"/>
+        </w:rPr>
+      </w:pPr>
+      <w:r>
+        <w:rPr>
+          <w:rFonts w:ascii="Helvetica" w:eastAsia="Times New Roman" w:hAnsi="Helvetica" w:cs="Times New Roman"/>
+          <w:color w:val="222222"/>
+          <w:sz w:val="27"/>
+          <w:szCs w:val="27"/>
+        </w:rPr>
+        <w:t>or the test for the new file:</w:t>
+      </w:r>
+    </w:p>
+    <w:p>
+      <w:pPr>
+        <w:shd w:val="clear" w:color="auto" w:fill="FFFFFF"/>
+        <w:spacing w:after="100" w:afterAutospacing="1" w:line="240" w:lineRule="auto"/>
+        <w:rPr>
+          <w:rFonts w:ascii="Consolas" w:eastAsia="Times New Roman" w:hAnsi="Consolas" w:cs="Times New Roman"/>
+          <w:color w:val="222222"/>
+          <w:sz w:val="20"/>
+          <w:szCs w:val="20"/>
+        </w:rPr>
+      </w:pPr>
+      <w:r>
+        <w:rPr>
+          <w:rFonts w:ascii="Consolas" w:eastAsia="Times New Roman" w:hAnsi="Consolas" w:cs="Times New Roman"/>
+          <w:color w:val="222222"/>
+          <w:sz w:val="20"/>
+          <w:szCs w:val="20"/>
+        </w:rPr>
+        <w:t xml:space="preserve">python manage.py test </w:t>
+      </w:r>
+      <w:proofErr w:type="spellStart"/>
+      <w:r>
+        <w:rPr>
+          <w:rFonts w:ascii="Consolas" w:eastAsia="Times New Roman" w:hAnsi="Consolas" w:cs="Times New Roman"/>
+          <w:color w:val="222222"/>
+          <w:sz w:val="20"/>
+          <w:szCs w:val="20"/>
+        </w:rPr>
+        <w:t>addrecipe.tests.test_view_recipe_comments</w:t>
+      </w:r>
+      <w:proofErr w:type="spellEnd"/>
+    </w:p>
+    <w:p>
+      <w:pPr>
+        <w:shd w:val="clear" w:color="auto" w:fill="FFFFFF"/>
+        <w:spacing w:after="100" w:afterAutospacing="1" w:line="240" w:lineRule="auto"/>
+        <w:ind w:firstLine="720"/>
+        <w:rPr>
+          <w:rFonts w:ascii="Helvetica" w:eastAsia="Times New Roman" w:hAnsi="Helvetica" w:cs="Times New Roman"/>
+          <w:color w:val="222222"/>
+          <w:sz w:val="27"/>
+          <w:szCs w:val="27"/>
+        </w:rPr>
+      </w:pPr>
+      <w:r>
+        <w:rPr>
+          <w:rFonts w:ascii="Helvetica" w:eastAsia="Times New Roman" w:hAnsi="Helvetica" w:cs="Times New Roman"/>
+          <w:color w:val="222222"/>
+          <w:sz w:val="27"/>
+          <w:szCs w:val="27"/>
+        </w:rPr>
+        <w:t>or the test for the new functions:</w:t>
+      </w:r>
+    </w:p>
+    <w:p>
+      <w:pPr>
+        <w:shd w:val="clear" w:color="auto" w:fill="FFFFFF"/>
+        <w:spacing w:after="100" w:afterAutospacing="1" w:line="240" w:lineRule="auto"/>
+        <w:rPr>
+          <w:rFonts w:ascii="Helvetica" w:eastAsia="Times New Roman" w:hAnsi="Helvetica" w:cs="Times New Roman"/>
+          <w:color w:val="222222"/>
+          <w:sz w:val="27"/>
+          <w:szCs w:val="27"/>
+        </w:rPr>
+      </w:pPr>
+      <w:r>
+        <w:rPr>
+          <w:rFonts w:ascii="Consolas" w:eastAsia="Times New Roman" w:hAnsi="Consolas" w:cs="Times New Roman"/>
+          <w:color w:val="222222"/>
+          <w:sz w:val="20"/>
+          <w:szCs w:val="20"/>
+        </w:rPr>
+        <w:t xml:space="preserve">python manage.py test </w:t>
+      </w:r>
+      <w:proofErr w:type="spellStart"/>
+      <w:r>
+        <w:rPr>
+          <w:rFonts w:ascii="Consolas" w:eastAsia="Times New Roman" w:hAnsi="Consolas" w:cs="Times New Roman"/>
+          <w:color w:val="222222"/>
+          <w:sz w:val="20"/>
+          <w:szCs w:val="20"/>
+        </w:rPr>
+        <w:t>addrecipe.tests.test_view_recipe_comments</w:t>
+      </w:r>
+      <w:r>
+        <w:rPr>
+          <w:rFonts w:ascii="Consolas" w:eastAsia="Times New Roman" w:hAnsi="Consolas" w:cs="Times New Roman"/>
+          <w:color w:val="222222"/>
+          <w:sz w:val="20"/>
+          <w:szCs w:val="20"/>
+        </w:rPr>
+        <w:t>.</w:t>
+      </w:r>
+      <w:r>
+        <w:rPr>
+          <w:rFonts w:ascii="Consolas" w:eastAsia="Times New Roman" w:hAnsi="Consolas" w:cs="Times New Roman"/>
+          <w:i/>
+          <w:iCs/>
+          <w:color w:val="222222"/>
+          <w:sz w:val="20"/>
+          <w:szCs w:val="20"/>
+        </w:rPr>
+        <w:t>class.function</w:t>
+      </w:r>
+      <w:proofErr w:type="spellEnd"/>
+    </w:p>
+    <w:p>
+      <w:pPr>
+        <w:shd w:val="clear" w:color="auto" w:fill="FFFFFF"/>
+        <w:spacing w:after="100" w:afterAutospacing="1" w:line="240" w:lineRule="auto"/>
+        <w:rPr>
+          <w:rFonts w:ascii="Helvetica" w:eastAsia="Times New Roman" w:hAnsi="Helvetica" w:cs="Times New Roman"/>
+          <w:color w:val="222222"/>
+          <w:sz w:val="27"/>
+          <w:szCs w:val="27"/>
+        </w:rPr>
+      </w:pPr>
+      <w:r>
+        <w:rPr>
+          <w:rFonts w:ascii="Helvetica" w:eastAsia="Times New Roman" w:hAnsi="Helvetica" w:cs="Times New Roman"/>
+          <w:color w:val="222222"/>
+          <w:sz w:val="27"/>
+          <w:szCs w:val="27"/>
+        </w:rPr>
+        <w:t>Add the link to this page from the ‘recipes’ page.</w:t>
+      </w:r>
+    </w:p>
+    <w:p>
+      <w:pPr>
+        <w:shd w:val="clear" w:color="auto" w:fill="FFFFFF"/>
+        <w:spacing w:after="100" w:afterAutospacing="1" w:line="240" w:lineRule="auto"/>
+        <w:rPr>
+          <w:rFonts w:ascii="Helvetica" w:eastAsia="Times New Roman" w:hAnsi="Helvetica" w:cs="Times New Roman"/>
+          <w:color w:val="222222"/>
+          <w:sz w:val="27"/>
+          <w:szCs w:val="27"/>
+        </w:rPr>
+      </w:pPr>
+    </w:p>
+    <w:p>
+      <w:pPr>
+        <w:shd w:val="clear" w:color="auto" w:fill="FFFFFF"/>
+        <w:spacing w:after="100" w:afterAutospacing="1" w:line="240" w:lineRule="auto"/>
+        <w:rPr>
+          <w:rFonts w:ascii="Helvetica" w:eastAsia="Times New Roman" w:hAnsi="Helvetica" w:cs="Times New Roman"/>
+          <w:color w:val="222222"/>
+          <w:sz w:val="27"/>
+          <w:szCs w:val="27"/>
+        </w:rPr>
+      </w:pPr>
+      <w:r>
+        <w:rPr>
+          <w:rFonts w:ascii="Helvetica" w:eastAsia="Times New Roman" w:hAnsi="Helvetica" w:cs="Times New Roman"/>
+          <w:color w:val="222222"/>
+          <w:sz w:val="27"/>
+          <w:szCs w:val="27"/>
+        </w:rPr>
+        <w:t>REPLY – Comment view</w:t>
+      </w:r>
+    </w:p>
+    <w:p>
+      <w:pPr>
+        <w:shd w:val="clear" w:color="auto" w:fill="FFFFFF"/>
+        <w:spacing w:after="100" w:afterAutospacing="1" w:line="240" w:lineRule="auto"/>
+        <w:rPr>
+          <w:rFonts w:ascii="Helvetica" w:eastAsia="Times New Roman" w:hAnsi="Helvetica" w:cs="Times New Roman"/>
+          <w:color w:val="222222"/>
+          <w:sz w:val="27"/>
+          <w:szCs w:val="27"/>
+        </w:rPr>
+      </w:pPr>
+      <w:r>
+        <w:rPr>
+          <w:rFonts w:ascii="Helvetica" w:eastAsia="Times New Roman" w:hAnsi="Helvetica" w:cs="Times New Roman"/>
+          <w:color w:val="222222"/>
+          <w:sz w:val="27"/>
+          <w:szCs w:val="27"/>
+        </w:rPr>
+        <w:t xml:space="preserve">Add </w:t>
+      </w:r>
+      <w:proofErr w:type="spellStart"/>
+      <w:r>
+        <w:rPr>
+          <w:rFonts w:ascii="Helvetica" w:eastAsia="Times New Roman" w:hAnsi="Helvetica" w:cs="Times New Roman"/>
+          <w:color w:val="222222"/>
+          <w:sz w:val="27"/>
+          <w:szCs w:val="27"/>
+        </w:rPr>
+        <w:t>url</w:t>
+      </w:r>
+      <w:proofErr w:type="spellEnd"/>
+      <w:r>
+        <w:rPr>
+          <w:rFonts w:ascii="Helvetica" w:eastAsia="Times New Roman" w:hAnsi="Helvetica" w:cs="Times New Roman"/>
+          <w:color w:val="222222"/>
+          <w:sz w:val="27"/>
+          <w:szCs w:val="27"/>
+        </w:rPr>
+        <w:t xml:space="preserve">, new form in forms.py, view in views.py, </w:t>
+      </w:r>
+      <w:r>
+        <w:rPr>
+          <w:rFonts w:ascii="Helvetica" w:eastAsia="Times New Roman" w:hAnsi="Helvetica" w:cs="Times New Roman"/>
+          <w:color w:val="222222"/>
+          <w:sz w:val="27"/>
+          <w:szCs w:val="27"/>
+        </w:rPr>
+        <w:t>add all links to corresponding pages.</w:t>
+      </w:r>
+    </w:p>
+    <w:p>
+      <w:pPr>
+        <w:shd w:val="clear" w:color="auto" w:fill="FFFFFF"/>
+        <w:spacing w:after="100" w:afterAutospacing="1" w:line="240" w:lineRule="auto"/>
+        <w:rPr>
+          <w:rFonts w:ascii="Helvetica" w:eastAsia="Times New Roman" w:hAnsi="Helvetica" w:cs="Times New Roman"/>
+          <w:color w:val="222222"/>
+          <w:sz w:val="27"/>
+          <w:szCs w:val="27"/>
+        </w:rPr>
+      </w:pPr>
+      <w:r>
+        <w:rPr>
+          <w:rFonts w:ascii="Helvetica" w:eastAsia="Times New Roman" w:hAnsi="Helvetica" w:cs="Times New Roman"/>
+          <w:color w:val="222222"/>
+          <w:sz w:val="27"/>
+          <w:szCs w:val="27"/>
+        </w:rPr>
+        <w:t>Some tests fail, but the links are ok.</w:t>
+      </w:r>
+    </w:p>
+    <w:p>
+      <w:pPr>
+        <w:shd w:val="clear" w:color="auto" w:fill="FFFFFF"/>
+        <w:spacing w:after="100" w:afterAutospacing="1" w:line="240" w:lineRule="auto"/>
+        <w:rPr>
+          <w:rFonts w:ascii="Helvetica" w:eastAsia="Times New Roman" w:hAnsi="Helvetica" w:cs="Times New Roman"/>
+          <w:b/>
+          <w:bCs/>
+          <w:sz w:val="27"/>
+          <w:szCs w:val="27"/>
+        </w:rPr>
+      </w:pPr>
+      <w:r>
+        <w:rPr>
+          <w:rFonts w:ascii="Helvetica" w:eastAsia="Times New Roman" w:hAnsi="Helvetica" w:cs="Times New Roman"/>
+          <w:b/>
+          <w:bCs/>
+          <w:sz w:val="27"/>
+          <w:szCs w:val="27"/>
+          <w:highlight w:val="yellow"/>
+        </w:rPr>
+        <w:t>UPDATE THE main ADDRECIPE page</w:t>
+      </w:r>
+    </w:p>
+    <w:p>
+      <w:pPr>
+        <w:shd w:val="clear" w:color="auto" w:fill="FFFFFF"/>
+        <w:spacing w:after="100" w:afterAutospacing="1" w:line="240" w:lineRule="auto"/>
+        <w:ind w:left="720" w:firstLine="720"/>
+        <w:rPr>
+          <w:rFonts w:ascii="Helvetica" w:eastAsia="Times New Roman" w:hAnsi="Helvetica" w:cs="Times New Roman"/>
+          <w:color w:val="222222"/>
+          <w:sz w:val="27"/>
+          <w:szCs w:val="27"/>
+        </w:rPr>
+      </w:pPr>
+      <w:r>
+        <w:rPr>
+          <w:rFonts w:ascii="Helvetica" w:eastAsia="Times New Roman" w:hAnsi="Helvetica" w:cs="Times New Roman"/>
+          <w:color w:val="222222"/>
+          <w:sz w:val="27"/>
+          <w:szCs w:val="27"/>
+        </w:rPr>
+        <w:t xml:space="preserve">Add to models.py – to Category : </w:t>
+      </w:r>
+    </w:p>
+    <w:p>
+      <w:pPr>
+        <w:shd w:val="clear" w:color="auto" w:fill="FFFFFF"/>
+        <w:spacing w:after="100" w:afterAutospacing="1" w:line="240" w:lineRule="auto"/>
+        <w:ind w:left="720" w:firstLine="720"/>
+        <w:rPr>
+          <w:rFonts w:ascii="Helvetica" w:eastAsia="Times New Roman" w:hAnsi="Helvetica" w:cs="Times New Roman"/>
+          <w:color w:val="222222"/>
+          <w:sz w:val="27"/>
+          <w:szCs w:val="27"/>
+        </w:rPr>
+      </w:pPr>
+      <w:r>
+        <w:rPr>
+          <w:rFonts w:ascii="Helvetica" w:eastAsia="Times New Roman" w:hAnsi="Helvetica" w:cs="Times New Roman"/>
+          <w:color w:val="222222"/>
+          <w:sz w:val="27"/>
+          <w:szCs w:val="27"/>
+        </w:rPr>
+        <w:t>Functions for queries to get the number of recipes, the last comment.</w:t>
+      </w:r>
+    </w:p>
+    <w:p>
+      <w:pPr>
+        <w:shd w:val="clear" w:color="auto" w:fill="FFFFFF"/>
+        <w:spacing w:after="100" w:afterAutospacing="1" w:line="240" w:lineRule="auto"/>
+        <w:rPr>
+          <w:rFonts w:ascii="Helvetica" w:eastAsia="Times New Roman" w:hAnsi="Helvetica" w:cs="Times New Roman"/>
+          <w:color w:val="222222"/>
+          <w:sz w:val="27"/>
+          <w:szCs w:val="27"/>
+        </w:rPr>
+      </w:pPr>
+    </w:p>
+    <w:p>
+      <w:pPr>
+        <w:shd w:val="clear" w:color="auto" w:fill="FFFFFF"/>
+        <w:spacing w:after="100" w:afterAutospacing="1" w:line="240" w:lineRule="auto"/>
+        <w:rPr>
+          <w:rFonts w:ascii="Helvetica" w:eastAsia="Times New Roman" w:hAnsi="Helvetica" w:cs="Times New Roman"/>
+          <w:color w:val="222222"/>
+          <w:sz w:val="27"/>
+          <w:szCs w:val="27"/>
+        </w:rPr>
+      </w:pPr>
+    </w:p>
+    <w:p>
+      <w:pPr>
+        <w:shd w:val="clear" w:color="auto" w:fill="FFFFFF"/>
+        <w:spacing w:after="100" w:afterAutospacing="1" w:line="240" w:lineRule="auto"/>
+        <w:rPr>
+          <w:rFonts w:ascii="Helvetica" w:eastAsia="Times New Roman" w:hAnsi="Helvetica" w:cs="Times New Roman"/>
+          <w:color w:val="222222"/>
+          <w:sz w:val="27"/>
+          <w:szCs w:val="27"/>
+        </w:rPr>
+      </w:pPr>
+    </w:p>
+    <w:p>
+      <w:pPr>
+        <w:shd w:val="clear" w:color="auto" w:fill="FFFFFF"/>
+        <w:spacing w:after="100" w:afterAutospacing="1" w:line="240" w:lineRule="auto"/>
+        <w:rPr>
+          <w:rFonts w:ascii="Helvetica" w:eastAsia="Times New Roman" w:hAnsi="Helvetica" w:cs="Times New Roman"/>
+          <w:color w:val="222222"/>
+          <w:sz w:val="27"/>
+          <w:szCs w:val="27"/>
+        </w:rPr>
+      </w:pPr>
+    </w:p>
+    <w:p>
+      <w:pPr>
+        <w:shd w:val="clear" w:color="auto" w:fill="FFFFFF"/>
+        <w:spacing w:after="100" w:afterAutospacing="1" w:line="240" w:lineRule="auto"/>
+        <w:rPr>
+          <w:rFonts w:ascii="Helvetica" w:eastAsia="Times New Roman" w:hAnsi="Helvetica" w:cs="Times New Roman"/>
+          <w:color w:val="222222"/>
+          <w:sz w:val="27"/>
+          <w:szCs w:val="27"/>
+        </w:rPr>
+      </w:pPr>
+      <w:r>
+        <w:rPr>
+          <w:rFonts w:ascii="Helvetica" w:eastAsia="Times New Roman" w:hAnsi="Helvetica" w:cs="Times New Roman"/>
+          <w:color w:val="222222"/>
+          <w:sz w:val="27"/>
+          <w:szCs w:val="27"/>
+        </w:rPr>
+        <w:lastRenderedPageBreak/>
+        <w:drawing>
+          <wp:inline distT="0" distB="0" distL="0" distR="0" wp14:anchorId="05A3A3ED" wp14:editId="79B8731B">
+            <wp:extent cx="5943600" cy="6216650"/>
+            <wp:effectExtent l="0" t="0" r="0" b="0"/>
+            <wp:docPr id="25" name="Рисунок 25" descr="Изображение выглядит как текст&#10;&#10;Автоматически созданное описание"/>
+            <wp:cNvGraphicFramePr>
+              <a:graphicFrameLocks xmlns:a="http://schemas.openxmlformats.org/drawingml/2006/main" noChangeAspect="1"/>
+            </wp:cNvGraphicFramePr>
+            <a:graphic xmlns:a="http://schemas.openxmlformats.org/drawingml/2006/main">
+              <a:graphicData uri="http://schemas.openxmlformats.org/drawingml/2006/picture">
+                <pic:pic xmlns:pic="http://schemas.openxmlformats.org/drawingml/2006/picture">
+                  <pic:nvPicPr>
+                    <pic:cNvPr id="25" name="Рисунок 25" descr="Изображение выглядит как текст&#10;&#10;Автоматически созданное описание"/>
+                    <pic:cNvPicPr/>
+                  </pic:nvPicPr>
+                  <pic:blipFill>
+                    <a:blip r:embed="rId34"/>
+                    <a:stretch>
+                      <a:fillRect/>
+                    </a:stretch>
+                  </pic:blipFill>
+                  <pic:spPr>
+                    <a:xfrm>
+                      <a:off x="0" y="0"/>
+                      <a:ext cx="5943600" cy="6216650"/>
+                    </a:xfrm>
+                    <a:prstGeom prst="rect">
+                      <a:avLst/>
+                    </a:prstGeom>
+                  </pic:spPr>
+                </pic:pic>
+              </a:graphicData>
+            </a:graphic>
+          </wp:inline>
+        </w:drawing>
+      </w:r>
+    </w:p>
+    <w:p>
+      <w:pPr>
+        <w:shd w:val="clear" w:color="auto" w:fill="FFFFFF"/>
+        <w:spacing w:after="100" w:afterAutospacing="1" w:line="240" w:lineRule="auto"/>
+        <w:rPr>
+          <w:rFonts w:ascii="Helvetica" w:eastAsia="Times New Roman" w:hAnsi="Helvetica" w:cs="Times New Roman"/>
+          <w:color w:val="222222"/>
+          <w:sz w:val="27"/>
+          <w:szCs w:val="27"/>
+        </w:rPr>
+      </w:pPr>
+      <w:r>
+        <w:rPr>
+          <w:rFonts w:ascii="Helvetica" w:eastAsia="Times New Roman" w:hAnsi="Helvetica" w:cs="Times New Roman"/>
+          <w:color w:val="222222"/>
+          <w:sz w:val="27"/>
+          <w:szCs w:val="27"/>
+        </w:rPr>
+        <w:t xml:space="preserve">(Above is from the part-6 of tutorial </w:t>
+      </w:r>
+      <w:hyperlink r:id="rId35" w:history="1">
+        <w:r>
+          <w:rPr>
+            <w:rStyle w:val="a4"/>
+            <w:rFonts w:ascii="Helvetica" w:eastAsia="Times New Roman" w:hAnsi="Helvetica" w:cs="Times New Roman"/>
+            <w:sz w:val="27"/>
+            <w:szCs w:val="27"/>
+          </w:rPr>
+          <w:t>https://simpleisbetterthancomplex.com/series/2017/10/09/a-complete-beginners-guide-to-django-part-6.html</w:t>
+        </w:r>
+      </w:hyperlink>
+      <w:r>
+        <w:rPr>
+          <w:rFonts w:ascii="Helvetica" w:eastAsia="Times New Roman" w:hAnsi="Helvetica" w:cs="Times New Roman"/>
+          <w:color w:val="222222"/>
+          <w:sz w:val="27"/>
+          <w:szCs w:val="27"/>
+        </w:rPr>
+        <w:t xml:space="preserve"> )</w:t>
+      </w:r>
+    </w:p>
+    <w:p>
+      <w:pPr>
+        <w:shd w:val="clear" w:color="auto" w:fill="FFFFFF"/>
+        <w:spacing w:after="100" w:afterAutospacing="1" w:line="240" w:lineRule="auto"/>
+        <w:rPr>
+          <w:rFonts w:ascii="Helvetica" w:eastAsia="Times New Roman" w:hAnsi="Helvetica" w:cs="Times New Roman"/>
+          <w:color w:val="222222"/>
+          <w:sz w:val="27"/>
+          <w:szCs w:val="27"/>
+        </w:rPr>
+      </w:pPr>
+      <w:r>
+        <w:rPr>
+          <w:rFonts w:ascii="Helvetica" w:eastAsia="Times New Roman" w:hAnsi="Helvetica" w:cs="Times New Roman"/>
+          <w:color w:val="222222"/>
+          <w:sz w:val="27"/>
+          <w:szCs w:val="27"/>
+        </w:rPr>
+        <w:t>Skip pagination and Edit comment features. Skip class-based views.</w:t>
+      </w:r>
+    </w:p>
+    <w:p>
+      <w:pPr>
+        <w:shd w:val="clear" w:color="auto" w:fill="FFFFFF"/>
+        <w:spacing w:after="100" w:afterAutospacing="1" w:line="240" w:lineRule="auto"/>
+        <w:rPr>
+          <w:rFonts w:ascii="Helvetica" w:eastAsia="Times New Roman" w:hAnsi="Helvetica" w:cs="Times New Roman"/>
+          <w:color w:val="222222"/>
+          <w:sz w:val="27"/>
+          <w:szCs w:val="27"/>
+        </w:rPr>
+      </w:pPr>
+      <w:r>
+        <w:rPr>
+          <w:rFonts w:ascii="Helvetica" w:eastAsia="Times New Roman" w:hAnsi="Helvetica" w:cs="Times New Roman"/>
+          <w:color w:val="222222"/>
+          <w:sz w:val="27"/>
+          <w:szCs w:val="27"/>
+        </w:rPr>
+        <w:lastRenderedPageBreak/>
+        <w:t>Removed email from exposure:</w:t>
+      </w:r>
+      <w:r>
+        <w:rPr>
+          <w:noProof/>
+        </w:rPr>
+        <w:t xml:space="preserve"> </w:t>
+      </w:r>
+      <w:r>
+        <w:rPr>
+          <w:rFonts w:ascii="Helvetica" w:eastAsia="Times New Roman" w:hAnsi="Helvetica" w:cs="Times New Roman"/>
+          <w:color w:val="222222"/>
+          <w:sz w:val="27"/>
+          <w:szCs w:val="27"/>
+        </w:rPr>
+        <w:drawing>
+          <wp:inline distT="0" distB="0" distL="0" distR="0" wp14:anchorId="487A000A" wp14:editId="3B67E159">
+            <wp:extent cx="5943600" cy="2247900"/>
+            <wp:effectExtent l="0" t="0" r="0" b="0"/>
+            <wp:docPr id="30" name="Рисунок 30" descr="Изображение выглядит как текст&#10;&#10;Автоматически созданное описание"/>
+            <wp:cNvGraphicFramePr>
+              <a:graphicFrameLocks xmlns:a="http://schemas.openxmlformats.org/drawingml/2006/main" noChangeAspect="1"/>
+            </wp:cNvGraphicFramePr>
+            <a:graphic xmlns:a="http://schemas.openxmlformats.org/drawingml/2006/main">
+              <a:graphicData uri="http://schemas.openxmlformats.org/drawingml/2006/picture">
+                <pic:pic xmlns:pic="http://schemas.openxmlformats.org/drawingml/2006/picture">
+                  <pic:nvPicPr>
+                    <pic:cNvPr id="30" name="Рисунок 30" descr="Изображение выглядит как текст&#10;&#10;Автоматически созданное описание"/>
+                    <pic:cNvPicPr/>
+                  </pic:nvPicPr>
+                  <pic:blipFill>
+                    <a:blip r:embed="rId36"/>
+                    <a:stretch>
+                      <a:fillRect/>
+                    </a:stretch>
+                  </pic:blipFill>
+                  <pic:spPr>
+                    <a:xfrm>
+                      <a:off x="0" y="0"/>
+                      <a:ext cx="5943600" cy="2247900"/>
+                    </a:xfrm>
+                    <a:prstGeom prst="rect">
+                      <a:avLst/>
+                    </a:prstGeom>
+                  </pic:spPr>
+                </pic:pic>
+              </a:graphicData>
+            </a:graphic>
+          </wp:inline>
+        </w:drawing>
+      </w:r>
     </w:p>
     <w:p>
       <w:pPr>
@@ -4734,7 +5351,6 @@
     <w:name w:val="Hyperlink"/>
     <w:basedOn w:val="a0"/>
     <w:uiPriority w:val="99"/>
-    <w:semiHidden/>
     <w:unhideWhenUsed/>
     <w:rsid w:val="00653F06"/>
     <w:rPr>
@@ -4776,6 +5392,78 @@
       <w:ind w:left="720"/>
       <w:contextualSpacing/>
     </w:pPr>
+  </w:style>
+  <w:style w:type="paragraph" w:styleId="HTML0">
+    <w:name w:val="HTML Preformatted"/>
+    <w:basedOn w:val="a"/>
+    <w:link w:val="HTML1"/>
+    <w:uiPriority w:val="99"/>
+    <w:semiHidden/>
+    <w:unhideWhenUsed/>
+    <w:rsid w:val="00E33F4F"/>
+    <w:pPr>
+      <w:tabs>
+        <w:tab w:val="left" w:pos="916"/>
+        <w:tab w:val="left" w:pos="1832"/>
+        <w:tab w:val="left" w:pos="2748"/>
+        <w:tab w:val="left" w:pos="3664"/>
+        <w:tab w:val="left" w:pos="4580"/>
+        <w:tab w:val="left" w:pos="5496"/>
+        <w:tab w:val="left" w:pos="6412"/>
+        <w:tab w:val="left" w:pos="7328"/>
+        <w:tab w:val="left" w:pos="8244"/>
+        <w:tab w:val="left" w:pos="9160"/>
+        <w:tab w:val="left" w:pos="10076"/>
+        <w:tab w:val="left" w:pos="10992"/>
+        <w:tab w:val="left" w:pos="11908"/>
+        <w:tab w:val="left" w:pos="12824"/>
+        <w:tab w:val="left" w:pos="13740"/>
+        <w:tab w:val="left" w:pos="14656"/>
+      </w:tabs>
+      <w:spacing w:after="0" w:line="240" w:lineRule="auto"/>
+    </w:pPr>
+    <w:rPr>
+      <w:rFonts w:ascii="Courier New" w:eastAsia="Times New Roman" w:hAnsi="Courier New" w:cs="Courier New"/>
+      <w:sz w:val="20"/>
+      <w:szCs w:val="20"/>
+    </w:rPr>
+  </w:style>
+  <w:style w:type="character" w:customStyle="1" w:styleId="HTML1">
+    <w:name w:val="Стандартный HTML Знак"/>
+    <w:basedOn w:val="a0"/>
+    <w:link w:val="HTML0"/>
+    <w:uiPriority w:val="99"/>
+    <w:semiHidden/>
+    <w:rsid w:val="00E33F4F"/>
+    <w:rPr>
+      <w:rFonts w:ascii="Courier New" w:eastAsia="Times New Roman" w:hAnsi="Courier New" w:cs="Courier New"/>
+      <w:sz w:val="20"/>
+      <w:szCs w:val="20"/>
+    </w:rPr>
+  </w:style>
+  <w:style w:type="character" w:styleId="a7">
+    <w:name w:val="Unresolved Mention"/>
+    <w:basedOn w:val="a0"/>
+    <w:uiPriority w:val="99"/>
+    <w:semiHidden/>
+    <w:unhideWhenUsed/>
+    <w:rsid w:val="004D726F"/>
+    <w:rPr>
+      <w:color w:val="605E5C"/>
+      <w:shd w:val="clear" w:color="auto" w:fill="E1DFDD"/>
+    </w:rPr>
+  </w:style>
+  <w:style w:type="character" w:styleId="a8">
+    <w:name w:val="FollowedHyperlink"/>
+    <w:basedOn w:val="a0"/>
+    <w:uiPriority w:val="99"/>
+    <w:semiHidden/>
+    <w:unhideWhenUsed/>
+    <w:rsid w:val="001151E4"/>
+    <w:rPr>
+      <w:color w:val="954F72" w:themeColor="followedHyperlink"/>
+      <w:u w:val="single"/>
+    </w:rPr>
   </w:style>
 </w:styles>
 </file>

</xml_diff>